<commit_message>
add source code of EDM
</commit_message>
<xml_diff>
--- a/source/pdf/cv.docx
+++ b/source/pdf/cv.docx
@@ -309,8 +309,6 @@
         </w:tabs>
         <w:ind w:left="-360" w:right="-720"/>
       </w:pPr>
-      <w:bookmarkStart w:id="0" w:name="_GoBack"/>
-      <w:bookmarkEnd w:id="0"/>
       <w:r>
         <w:t>Ability work on multiple projects with overlapping deadlines</w:t>
       </w:r>
@@ -361,13 +359,119 @@
         <w:ind w:left="-720" w:right="-720"/>
       </w:pPr>
       <w:r>
+        <w:rPr>
+          <w:color w:val="002060"/>
+        </w:rPr>
+        <w:t>04/2017 – present</w:t>
+      </w:r>
+      <w:r>
+        <w:rPr>
+          <w:color w:val="002060"/>
+        </w:rPr>
+        <w:tab/>
+      </w:r>
+      <w:r>
+        <w:t>FRONTEND WEB DEVELOPER</w:t>
+      </w:r>
+    </w:p>
+    <w:p>
+      <w:pPr>
+        <w:tabs>
+          <w:tab w:val="left" w:pos="1440"/>
+          <w:tab w:val="left" w:pos="2160"/>
+        </w:tabs>
+        <w:ind w:left="1440" w:right="-720"/>
+        <w:rPr>
+          <w:color w:val="002060"/>
+        </w:rPr>
+      </w:pPr>
+      <w:r>
+        <w:t>VIDA LIKIPE company</w:t>
+      </w:r>
+      <w:r>
+        <w:tab/>
+      </w:r>
+      <w:r>
+        <w:br/>
+        <w:t>https://likipe.se/</w:t>
+      </w:r>
+      <w:r>
+        <w:br/>
+      </w:r>
+      <w:r>
+        <w:rPr>
+          <w:color w:val="002060"/>
+        </w:rPr>
+        <w:t>Found in 2010, VIDA LIKIPE now operates in Vietnam and Sweden with +50 experts</w:t>
+      </w:r>
+      <w:r>
+        <w:rPr>
+          <w:color w:val="002060"/>
+        </w:rPr>
+        <w:tab/>
+      </w:r>
+    </w:p>
+    <w:p>
+      <w:pPr>
+        <w:pStyle w:val="ListParagraph"/>
+        <w:numPr>
+          <w:ilvl w:val="3"/>
+          <w:numId w:val="5"/>
+        </w:numPr>
+        <w:tabs>
+          <w:tab w:val="left" w:pos="1440"/>
+          <w:tab w:val="left" w:pos="1800"/>
+          <w:tab w:val="left" w:pos="2160"/>
+        </w:tabs>
+        <w:ind w:right="-720" w:hanging="720"/>
+      </w:pPr>
+      <w:r>
+        <w:t xml:space="preserve">Work with Wordpress </w:t>
+      </w:r>
+    </w:p>
+    <w:p>
+      <w:pPr>
+        <w:pStyle w:val="ListParagraph"/>
+        <w:numPr>
+          <w:ilvl w:val="3"/>
+          <w:numId w:val="5"/>
+        </w:numPr>
+        <w:tabs>
+          <w:tab w:val="left" w:pos="1440"/>
+          <w:tab w:val="left" w:pos="1800"/>
+          <w:tab w:val="left" w:pos="2160"/>
+        </w:tabs>
+        <w:ind w:right="-720" w:hanging="720"/>
+      </w:pPr>
+      <w:r>
+        <w:t>Familiarity with Sitefinity (.NET CMS)</w:t>
+      </w:r>
+    </w:p>
+    <w:p>
+      <w:pPr>
+        <w:tabs>
+          <w:tab w:val="left" w:pos="1440"/>
+          <w:tab w:val="left" w:pos="2160"/>
+        </w:tabs>
+        <w:ind w:left="1440" w:right="-720"/>
+        <w:rPr>
+          <w:color w:val="002060"/>
+        </w:rPr>
+      </w:pPr>
+    </w:p>
+    <w:p>
+      <w:pPr>
+        <w:tabs>
+          <w:tab w:val="left" w:pos="1440"/>
+          <w:tab w:val="left" w:pos="2160"/>
+        </w:tabs>
+        <w:ind w:left="-720" w:right="-720"/>
+      </w:pPr>
+      <w:r>
         <w:t xml:space="preserve">12/2015 </w:t>
       </w:r>
       <w:r>
-        <w:t>–</w:t>
-      </w:r>
-      <w:r>
-        <w:t xml:space="preserve"> </w:t>
+        <w:t xml:space="preserve">- </w:t>
       </w:r>
       <w:r>
         <w:t>0</w:t>
@@ -395,7 +499,20 @@
       </w:r>
       <w:r>
         <w:br/>
-        <w:t>http://www.splashinteractive.com.vn</w:t>
+      </w:r>
+      <w:hyperlink r:id="rId10" w:history="1">
+        <w:r>
+          <w:rPr>
+            <w:rStyle w:val="Hyperlink"/>
+          </w:rPr>
+          <w:t>http://www.splashinteractive.com.vn</w:t>
+        </w:r>
+      </w:hyperlink>
+      <w:r>
+        <w:br/>
+      </w:r>
+      <w:r>
+        <w:t>A 14 year old full service digital marketing agency headquartered in Singapore, with offices in Malaysia, Hong Kong, Shanghai and Vietnam.</w:t>
       </w:r>
     </w:p>
     <w:p>
@@ -525,6 +642,13 @@
       </w:r>
     </w:p>
     <w:p>
+      <w:r>
+        <w:br w:type="page"/>
+      </w:r>
+      <w:bookmarkStart w:id="0" w:name="_GoBack"/>
+      <w:bookmarkEnd w:id="0"/>
+    </w:p>
+    <w:p>
       <w:pPr>
         <w:tabs>
           <w:tab w:val="left" w:pos="1440"/>
@@ -532,6 +656,7 @@
         <w:ind w:left="-720" w:right="-720"/>
       </w:pPr>
       <w:r>
+        <w:lastRenderedPageBreak/>
         <w:t>04/2015 - 12/2015</w:t>
       </w:r>
       <w:r>
@@ -657,7 +782,20 @@
       </w:r>
       <w:r>
         <w:br/>
-        <w:t>http://www.tt-tech.vn</w:t>
+      </w:r>
+      <w:hyperlink r:id="rId11" w:history="1">
+        <w:r>
+          <w:rPr>
+            <w:rStyle w:val="Hyperlink"/>
+          </w:rPr>
+          <w:t>http://www.tt-tech.vn</w:t>
+        </w:r>
+      </w:hyperlink>
+      <w:r>
+        <w:br/>
+      </w:r>
+      <w:r>
+        <w:t>Thien Tan was founded in 2006 with the purpose of software development in the field of information technology and telecommunications in Vietnam.</w:t>
       </w:r>
     </w:p>
     <w:p>
@@ -791,7 +929,7 @@
       <w:r>
         <w:tab/>
       </w:r>
-      <w:hyperlink r:id="rId10" w:history="1">
+      <w:hyperlink r:id="rId12" w:history="1">
         <w:r>
           <w:rPr>
             <w:rStyle w:val="Hyperlink"/>
@@ -1075,7 +1213,7 @@
       </w:pPr>
     </w:p>
     <w:sectPr>
-      <w:footerReference w:type="default" r:id="rId11"/>
+      <w:footerReference w:type="default" r:id="rId13"/>
       <w:pgSz w:w="12240" w:h="15840"/>
       <w:pgMar w:top="720" w:right="1260" w:bottom="720" w:left="1350" w:header="720" w:footer="180" w:gutter="0"/>
       <w:cols w:space="720"/>
@@ -1159,7 +1297,7 @@
         <w:sz w:val="20"/>
         <w:szCs w:val="20"/>
       </w:rPr>
-      <w:t>2</w:t>
+      <w:t>1</w:t>
     </w:r>
     <w:r>
       <w:rPr>
@@ -2533,6 +2671,7 @@
   <w:style w:type="character" w:default="1" w:styleId="DefaultParagraphFont">
     <w:name w:val="Default Paragraph Font"/>
     <w:uiPriority w:val="1"/>
+    <w:semiHidden/>
     <w:unhideWhenUsed/>
   </w:style>
   <w:style w:type="table" w:default="1" w:styleId="TableNormal">
@@ -2891,7 +3030,7 @@
 </file>
 
 <file path=customXml/itemProps1.xml><?xml version="1.0" encoding="utf-8"?>
-<ds:datastoreItem xmlns:ds="http://schemas.openxmlformats.org/officeDocument/2006/customXml" ds:itemID="{340B4951-2EDD-40F2-BE39-15BB67B2D8D3}">
+<ds:datastoreItem xmlns:ds="http://schemas.openxmlformats.org/officeDocument/2006/customXml" ds:itemID="{5AB950E2-7C03-46E5-B8B7-E04A101C9B8B}">
   <ds:schemaRefs>
     <ds:schemaRef ds:uri="http://schemas.openxmlformats.org/officeDocument/2006/bibliography"/>
   </ds:schemaRefs>

</xml_diff>